<commit_message>
Added python script Added Juypter Notebook txt Updated Python word document
</commit_message>
<xml_diff>
--- a/Python.docx
+++ b/Python.docx
@@ -4,7 +4,7 @@
   <w:body>
     <w:p>
       <w:pPr>
-        <w:pStyle w:val="Titolo1"/>
+        <w:pStyle w:val="Heading1"/>
       </w:pPr>
       <w:r>
         <w:t>Python + packages</w:t>
@@ -12,7 +12,7 @@
     </w:p>
     <w:p>
       <w:pPr>
-        <w:pStyle w:val="Paragrafoelenco"/>
+        <w:pStyle w:val="ListParagraph"/>
         <w:numPr>
           <w:ilvl w:val="0"/>
           <w:numId w:val="1"/>
@@ -27,7 +27,7 @@
       <w:hyperlink r:id="rId5" w:history="1">
         <w:r>
           <w:rPr>
-            <w:rStyle w:val="Collegamentoipertestuale"/>
+            <w:rStyle w:val="Hyperlink"/>
           </w:rPr>
           <w:t>https://www.python.org/downloads/</w:t>
         </w:r>
@@ -35,7 +35,7 @@
     </w:p>
     <w:p>
       <w:pPr>
-        <w:pStyle w:val="Paragrafoelenco"/>
+        <w:pStyle w:val="ListParagraph"/>
         <w:numPr>
           <w:ilvl w:val="0"/>
           <w:numId w:val="1"/>
@@ -61,7 +61,7 @@
     </w:p>
     <w:p>
       <w:pPr>
-        <w:pStyle w:val="Paragrafoelenco"/>
+        <w:pStyle w:val="ListParagraph"/>
         <w:numPr>
           <w:ilvl w:val="0"/>
           <w:numId w:val="2"/>
@@ -79,7 +79,32 @@
     </w:p>
     <w:p>
       <w:pPr>
-        <w:pStyle w:val="Titolo1"/>
+        <w:pStyle w:val="ListParagraph"/>
+        <w:numPr>
+          <w:ilvl w:val="0"/>
+          <w:numId w:val="2"/>
+        </w:numPr>
+      </w:pPr>
+      <m:oMath>
+        <m:r>
+          <w:rPr>
+            <w:rFonts w:ascii="Cambria Math" w:hAnsi="Cambria Math"/>
+            <w:shd w:val="clear" w:color="auto" w:fill="E7E6E6" w:themeFill="background2"/>
+          </w:rPr>
+          <m:t xml:space="preserve">pip install </m:t>
+        </m:r>
+        <m:r>
+          <w:rPr>
+            <w:rFonts w:ascii="Cambria Math" w:hAnsi="Cambria Math"/>
+            <w:shd w:val="clear" w:color="auto" w:fill="E7E6E6" w:themeFill="background2"/>
+          </w:rPr>
+          <m:t>openpyxl</m:t>
+        </m:r>
+      </m:oMath>
+    </w:p>
+    <w:p>
+      <w:pPr>
+        <w:pStyle w:val="Heading1"/>
       </w:pPr>
       <w:r>
         <w:t>Atom</w:t>
@@ -87,7 +112,7 @@
     </w:p>
     <w:p>
       <w:pPr>
-        <w:pStyle w:val="Paragrafoelenco"/>
+        <w:pStyle w:val="ListParagraph"/>
         <w:numPr>
           <w:ilvl w:val="0"/>
           <w:numId w:val="3"/>
@@ -110,27 +135,15 @@
       <w:hyperlink r:id="rId6" w:history="1">
         <w:r>
           <w:rPr>
-            <w:rStyle w:val="Collegamentoipertestuale"/>
-          </w:rPr>
-          <w:t>https://ato</w:t>
-        </w:r>
-        <w:r>
-          <w:rPr>
-            <w:rStyle w:val="Collegamentoipertestuale"/>
-          </w:rPr>
-          <w:t>m</w:t>
-        </w:r>
-        <w:r>
-          <w:rPr>
-            <w:rStyle w:val="Collegamentoipertestuale"/>
-          </w:rPr>
-          <w:t>.io</w:t>
+            <w:rStyle w:val="Hyperlink"/>
+          </w:rPr>
+          <w:t>https://atom.io</w:t>
         </w:r>
       </w:hyperlink>
     </w:p>
     <w:p>
       <w:pPr>
-        <w:pStyle w:val="Paragrafoelenco"/>
+        <w:pStyle w:val="ListParagraph"/>
         <w:numPr>
           <w:ilvl w:val="0"/>
           <w:numId w:val="3"/>
@@ -153,7 +166,7 @@
     </w:p>
     <w:p>
       <w:pPr>
-        <w:pStyle w:val="Paragrafoelenco"/>
+        <w:pStyle w:val="ListParagraph"/>
         <w:numPr>
           <w:ilvl w:val="0"/>
           <w:numId w:val="2"/>
@@ -171,7 +184,7 @@
     </w:p>
     <w:p>
       <w:pPr>
-        <w:pStyle w:val="Paragrafoelenco"/>
+        <w:pStyle w:val="ListParagraph"/>
         <w:numPr>
           <w:ilvl w:val="0"/>
           <w:numId w:val="2"/>
@@ -189,7 +202,7 @@
     </w:p>
     <w:p>
       <w:pPr>
-        <w:pStyle w:val="Paragrafoelenco"/>
+        <w:pStyle w:val="ListParagraph"/>
         <w:numPr>
           <w:ilvl w:val="0"/>
           <w:numId w:val="2"/>
@@ -207,7 +220,7 @@
     </w:p>
     <w:p>
       <w:pPr>
-        <w:pStyle w:val="Paragrafoelenco"/>
+        <w:pStyle w:val="ListParagraph"/>
         <w:numPr>
           <w:ilvl w:val="0"/>
           <w:numId w:val="2"/>
@@ -225,7 +238,7 @@
     </w:p>
     <w:p>
       <w:pPr>
-        <w:pStyle w:val="Paragrafoelenco"/>
+        <w:pStyle w:val="ListParagraph"/>
         <w:numPr>
           <w:ilvl w:val="0"/>
           <w:numId w:val="2"/>
@@ -243,7 +256,7 @@
     </w:p>
     <w:p>
       <w:pPr>
-        <w:pStyle w:val="Paragrafoelenco"/>
+        <w:pStyle w:val="ListParagraph"/>
         <w:numPr>
           <w:ilvl w:val="0"/>
           <w:numId w:val="2"/>
@@ -261,7 +274,7 @@
     </w:p>
     <w:p>
       <w:pPr>
-        <w:pStyle w:val="Paragrafoelenco"/>
+        <w:pStyle w:val="ListParagraph"/>
         <w:numPr>
           <w:ilvl w:val="0"/>
           <w:numId w:val="2"/>
@@ -279,7 +292,7 @@
     </w:p>
     <w:p>
       <w:pPr>
-        <w:pStyle w:val="Paragrafoelenco"/>
+        <w:pStyle w:val="ListParagraph"/>
         <w:numPr>
           <w:ilvl w:val="0"/>
           <w:numId w:val="3"/>
@@ -356,7 +369,7 @@
     </w:p>
     <w:p>
       <w:pPr>
-        <w:pStyle w:val="Paragrafoelenco"/>
+        <w:pStyle w:val="ListParagraph"/>
         <w:numPr>
           <w:ilvl w:val="0"/>
           <w:numId w:val="5"/>
@@ -374,7 +387,7 @@
     </w:p>
     <w:p>
       <w:pPr>
-        <w:pStyle w:val="Paragrafoelenco"/>
+        <w:pStyle w:val="ListParagraph"/>
         <w:numPr>
           <w:ilvl w:val="0"/>
           <w:numId w:val="5"/>
@@ -386,61 +399,83 @@
             <w:rFonts w:ascii="Cambria Math" w:hAnsi="Cambria Math"/>
             <w:shd w:val="clear" w:color="auto" w:fill="E7E6E6" w:themeFill="background2"/>
           </w:rPr>
-          <m:t xml:space="preserve">python -m ipykernel install </m:t>
-        </m:r>
+          <m:t>python -m ipykernel install –user</m:t>
+        </m:r>
+      </m:oMath>
+    </w:p>
+    <w:p>
+      <w:pPr>
+        <w:pStyle w:val="Heading1"/>
+      </w:pPr>
+      <w:r>
+        <w:t>Jupyter</w:t>
+      </w:r>
+    </w:p>
+    <w:p>
+      <w:pPr>
+        <w:pStyle w:val="ListParagraph"/>
+        <w:numPr>
+          <w:ilvl w:val="0"/>
+          <w:numId w:val="6"/>
+        </w:numPr>
+      </w:pPr>
+      <w:r>
+        <w:t xml:space="preserve">Aprire il prompt dei comandi ed installare </w:t>
+      </w:r>
+      <m:oMath>
+        <m:r>
+          <w:rPr>
+            <w:rFonts w:ascii="Cambria Math" w:hAnsi="Cambria Math"/>
+          </w:rPr>
+          <m:t>Jupyter</m:t>
+        </m:r>
+      </m:oMath>
+      <w:r>
+        <w:rPr>
+          <w:rFonts w:eastAsiaTheme="minorEastAsia"/>
+        </w:rPr>
+        <w:t>:</w:t>
+      </w:r>
+    </w:p>
+    <w:p>
+      <w:pPr>
+        <w:pStyle w:val="ListParagraph"/>
+        <w:numPr>
+          <w:ilvl w:val="0"/>
+          <w:numId w:val="7"/>
+        </w:numPr>
+      </w:pPr>
+      <m:oMath>
         <m:r>
           <w:rPr>
             <w:rFonts w:ascii="Cambria Math" w:hAnsi="Cambria Math"/>
             <w:shd w:val="clear" w:color="auto" w:fill="E7E6E6" w:themeFill="background2"/>
           </w:rPr>
-          <m:t>–</m:t>
-        </m:r>
+          <m:t>pip install jupyterlab</m:t>
+        </m:r>
+      </m:oMath>
+    </w:p>
+    <w:p>
+      <w:pPr>
+        <w:pStyle w:val="ListParagraph"/>
+        <w:numPr>
+          <w:ilvl w:val="0"/>
+          <w:numId w:val="7"/>
+        </w:numPr>
+      </w:pPr>
+      <m:oMath>
         <m:r>
           <w:rPr>
             <w:rFonts w:ascii="Cambria Math" w:hAnsi="Cambria Math"/>
             <w:shd w:val="clear" w:color="auto" w:fill="E7E6E6" w:themeFill="background2"/>
           </w:rPr>
-          <m:t>user</m:t>
-        </m:r>
-      </m:oMath>
-    </w:p>
-    <w:p>
-      <w:pPr>
-        <w:pStyle w:val="Titolo1"/>
-      </w:pPr>
-      <w:r>
-        <w:t>Jupyter</w:t>
-      </w:r>
-    </w:p>
-    <w:p>
-      <w:pPr>
-        <w:pStyle w:val="Paragrafoelenco"/>
-        <w:numPr>
-          <w:ilvl w:val="0"/>
-          <w:numId w:val="6"/>
-        </w:numPr>
-      </w:pPr>
-      <w:r>
-        <w:t xml:space="preserve">Aprire il prompt dei comandi ed installare </w:t>
-      </w:r>
-      <m:oMath>
-        <m:r>
-          <w:rPr>
-            <w:rFonts w:ascii="Cambria Math" w:hAnsi="Cambria Math"/>
-          </w:rPr>
-          <m:t>Jupyter</m:t>
-        </m:r>
-      </m:oMath>
-      <w:r>
-        <w:rPr>
-          <w:rFonts w:eastAsiaTheme="minorEastAsia"/>
-        </w:rPr>
-        <w:t>:</w:t>
-      </w:r>
-    </w:p>
-    <w:p>
-      <w:pPr>
-        <w:pStyle w:val="Paragrafoelenco"/>
+          <m:t>pip install notebook</m:t>
+        </m:r>
+      </m:oMath>
+    </w:p>
+    <w:p>
+      <w:pPr>
+        <w:pStyle w:val="ListParagraph"/>
         <w:numPr>
           <w:ilvl w:val="0"/>
           <w:numId w:val="7"/>
@@ -452,16 +487,63 @@
             <w:rFonts w:ascii="Cambria Math" w:hAnsi="Cambria Math"/>
             <w:shd w:val="clear" w:color="auto" w:fill="E7E6E6" w:themeFill="background2"/>
           </w:rPr>
-          <m:t>pip install jupyterlab</m:t>
-        </m:r>
-      </m:oMath>
-    </w:p>
-    <w:p>
-      <w:pPr>
-        <w:pStyle w:val="Paragrafoelenco"/>
-        <w:numPr>
-          <w:ilvl w:val="0"/>
-          <w:numId w:val="7"/>
+          <m:t>pip install voila</m:t>
+        </m:r>
+      </m:oMath>
+      <w:r>
+        <w:rPr>
+          <w:rFonts w:eastAsiaTheme="minorEastAsia"/>
+        </w:rPr>
+        <w:t xml:space="preserve"> (opzionale, integra il tool </w:t>
+      </w:r>
+      <m:oMath>
+        <m:r>
+          <w:rPr>
+            <w:rFonts w:ascii="Cambria Math" w:eastAsiaTheme="minorEastAsia" w:hAnsi="Cambria Math"/>
+          </w:rPr>
+          <m:t>voila</m:t>
+        </m:r>
+      </m:oMath>
+      <w:r>
+        <w:rPr>
+          <w:rFonts w:eastAsiaTheme="minorEastAsia"/>
+        </w:rPr>
+        <w:t xml:space="preserve"> in </w:t>
+      </w:r>
+      <m:oMath>
+        <m:r>
+          <w:rPr>
+            <w:rFonts w:ascii="Cambria Math" w:eastAsiaTheme="minorEastAsia" w:hAnsi="Cambria Math"/>
+          </w:rPr>
+          <m:t>jupyter</m:t>
+        </m:r>
+      </m:oMath>
+      <w:r>
+        <w:rPr>
+          <w:rFonts w:eastAsiaTheme="minorEastAsia"/>
+        </w:rPr>
+        <w:t>)</w:t>
+      </w:r>
+    </w:p>
+    <w:p>
+      <w:pPr>
+        <w:pStyle w:val="Heading2"/>
+      </w:pPr>
+      <w:r>
+        <w:t>Installazione estensione suggerimenti automatici</w:t>
+      </w:r>
+    </w:p>
+    <w:p>
+      <w:r>
+        <w:t>Sempre da prompt dei comandi digitare:</w:t>
+      </w:r>
+    </w:p>
+    <w:p>
+      <w:pPr>
+        <w:pStyle w:val="ListParagraph"/>
+        <w:numPr>
+          <w:ilvl w:val="0"/>
+          <w:numId w:val="8"/>
         </w:numPr>
       </w:pPr>
       <m:oMath>
@@ -470,23 +552,34 @@
             <w:rFonts w:ascii="Cambria Math" w:hAnsi="Cambria Math"/>
             <w:shd w:val="clear" w:color="auto" w:fill="E7E6E6" w:themeFill="background2"/>
           </w:rPr>
-          <m:t xml:space="preserve">pip install </m:t>
-        </m:r>
+          <m:t>pip install jupyter_contrib_nbextensions</m:t>
+        </m:r>
+      </m:oMath>
+    </w:p>
+    <w:p>
+      <w:pPr>
+        <w:pStyle w:val="ListParagraph"/>
+        <w:numPr>
+          <w:ilvl w:val="0"/>
+          <w:numId w:val="8"/>
+        </w:numPr>
+      </w:pPr>
+      <m:oMath>
         <m:r>
           <w:rPr>
             <w:rFonts w:ascii="Cambria Math" w:hAnsi="Cambria Math"/>
             <w:shd w:val="clear" w:color="auto" w:fill="E7E6E6" w:themeFill="background2"/>
           </w:rPr>
-          <m:t>notebook</m:t>
-        </m:r>
-      </m:oMath>
-    </w:p>
-    <w:p>
-      <w:pPr>
-        <w:pStyle w:val="Paragrafoelenco"/>
-        <w:numPr>
-          <w:ilvl w:val="0"/>
-          <w:numId w:val="7"/>
+          <m:t>jupyter contrib nbextension install –user</m:t>
+        </m:r>
+      </m:oMath>
+    </w:p>
+    <w:p>
+      <w:pPr>
+        <w:pStyle w:val="ListParagraph"/>
+        <w:numPr>
+          <w:ilvl w:val="0"/>
+          <w:numId w:val="8"/>
         </w:numPr>
       </w:pPr>
       <m:oMath>
@@ -495,33 +588,176 @@
             <w:rFonts w:ascii="Cambria Math" w:hAnsi="Cambria Math"/>
             <w:shd w:val="clear" w:color="auto" w:fill="E7E6E6" w:themeFill="background2"/>
           </w:rPr>
-          <m:t>pip install voila</m:t>
-        </m:r>
-      </m:oMath>
-      <w:r>
-        <w:rPr>
-          <w:rFonts w:eastAsiaTheme="minorEastAsia"/>
-        </w:rPr>
-        <w:t xml:space="preserve"> (opzionale, integra il tool </w:t>
-      </w:r>
-      <m:oMath>
-        <m:r>
-          <w:rPr>
-            <w:rFonts w:ascii="Cambria Math" w:eastAsiaTheme="minorEastAsia" w:hAnsi="Cambria Math"/>
-          </w:rPr>
-          <m:t>voila</m:t>
-        </m:r>
-      </m:oMath>
-      <w:r>
-        <w:rPr>
-          <w:rFonts w:eastAsiaTheme="minorEastAsia"/>
-        </w:rPr>
-        <w:t xml:space="preserve"> in </w:t>
-      </w:r>
-      <m:oMath>
-        <m:r>
-          <w:rPr>
-            <w:rFonts w:ascii="Cambria Math" w:eastAsiaTheme="minorEastAsia" w:hAnsi="Cambria Math"/>
+          <m:t>jupyter nbextension enable hinterland/hinterland</m:t>
+        </m:r>
+      </m:oMath>
+    </w:p>
+    <w:p>
+      <w:pPr>
+        <w:pStyle w:val="Heading2"/>
+      </w:pPr>
+      <w:r>
+        <w:t>Installazione temi</w:t>
+      </w:r>
+    </w:p>
+    <w:p>
+      <w:r>
+        <w:t>Sempre da prompt dei comandi digitare:</w:t>
+      </w:r>
+    </w:p>
+    <w:p>
+      <w:pPr>
+        <w:pStyle w:val="ListParagraph"/>
+        <w:numPr>
+          <w:ilvl w:val="0"/>
+          <w:numId w:val="8"/>
+        </w:numPr>
+      </w:pPr>
+      <m:oMath>
+        <m:r>
+          <w:rPr>
+            <w:rFonts w:ascii="Cambria Math" w:hAnsi="Cambria Math"/>
+            <w:shd w:val="clear" w:color="auto" w:fill="E7E6E6" w:themeFill="background2"/>
+          </w:rPr>
+          <m:t>pip install jupyterthemes</m:t>
+        </m:r>
+      </m:oMath>
+    </w:p>
+    <w:p>
+      <w:pPr>
+        <w:pStyle w:val="ListParagraph"/>
+        <w:numPr>
+          <w:ilvl w:val="0"/>
+          <w:numId w:val="8"/>
+        </w:numPr>
+        <w:shd w:val="clear" w:color="auto" w:fill="FFFFFF" w:themeFill="background1"/>
+        <w:rPr>
+          <w:rFonts w:eastAsiaTheme="minorEastAsia"/>
+        </w:rPr>
+      </w:pPr>
+      <m:oMath>
+        <m:r>
+          <w:rPr>
+            <w:rFonts w:ascii="Cambria Math" w:hAnsi="Cambria Math"/>
+            <w:shd w:val="clear" w:color="auto" w:fill="E7E6E6" w:themeFill="background2"/>
+          </w:rPr>
+          <m:t xml:space="preserve">jt -l </m:t>
+        </m:r>
+      </m:oMath>
+      <w:r>
+        <w:rPr>
+          <w:rFonts w:eastAsiaTheme="minorEastAsia"/>
+          <w:shd w:val="clear" w:color="auto" w:fill="FFFFFF" w:themeFill="background1"/>
+        </w:rPr>
+        <w:t xml:space="preserve"> </w:t>
+      </w:r>
+      <w:r>
+        <w:rPr>
+          <w:rFonts w:eastAsiaTheme="minorEastAsia"/>
+          <w:shd w:val="clear" w:color="auto" w:fill="FFFFFF" w:themeFill="background1"/>
+        </w:rPr>
+        <w:t>(per vedere la lista dei temi)</w:t>
+      </w:r>
+    </w:p>
+    <w:p>
+      <w:pPr>
+        <w:pStyle w:val="ListParagraph"/>
+        <w:numPr>
+          <w:ilvl w:val="0"/>
+          <w:numId w:val="8"/>
+        </w:numPr>
+        <w:shd w:val="clear" w:color="auto" w:fill="FFFFFF" w:themeFill="background1"/>
+        <w:rPr>
+          <w:rFonts w:eastAsiaTheme="minorEastAsia"/>
+        </w:rPr>
+      </w:pPr>
+      <m:oMath>
+        <m:r>
+          <w:rPr>
+            <w:rFonts w:ascii="Cambria Math" w:hAnsi="Cambria Math"/>
+            <w:shd w:val="clear" w:color="auto" w:fill="E7E6E6" w:themeFill="background2"/>
+          </w:rPr>
+          <m:t xml:space="preserve">jt -t&lt;tema&gt; </m:t>
+        </m:r>
+      </m:oMath>
+      <w:r>
+        <w:rPr>
+          <w:rFonts w:eastAsiaTheme="minorEastAsia"/>
+          <w:shd w:val="clear" w:color="auto" w:fill="FFFFFF" w:themeFill="background1"/>
+        </w:rPr>
+        <w:t xml:space="preserve"> </w:t>
+      </w:r>
+      <w:r>
+        <w:rPr>
+          <w:rFonts w:eastAsiaTheme="minorEastAsia"/>
+          <w:shd w:val="clear" w:color="auto" w:fill="FFFFFF" w:themeFill="background1"/>
+        </w:rPr>
+        <w:t>(per settare il tema)</w:t>
+      </w:r>
+    </w:p>
+    <w:p>
+      <w:pPr>
+        <w:pStyle w:val="ListParagraph"/>
+        <w:numPr>
+          <w:ilvl w:val="0"/>
+          <w:numId w:val="8"/>
+        </w:numPr>
+        <w:shd w:val="clear" w:color="auto" w:fill="FFFFFF" w:themeFill="background1"/>
+        <w:rPr>
+          <w:rFonts w:eastAsiaTheme="minorEastAsia"/>
+        </w:rPr>
+      </w:pPr>
+      <m:oMath>
+        <m:r>
+          <w:rPr>
+            <w:rFonts w:ascii="Cambria Math" w:hAnsi="Cambria Math"/>
+            <w:shd w:val="clear" w:color="auto" w:fill="E7E6E6" w:themeFill="background2"/>
+          </w:rPr>
+          <m:t xml:space="preserve">jt -r </m:t>
+        </m:r>
+      </m:oMath>
+      <w:r>
+        <w:rPr>
+          <w:rFonts w:eastAsiaTheme="minorEastAsia"/>
+          <w:shd w:val="clear" w:color="auto" w:fill="FFFFFF" w:themeFill="background1"/>
+        </w:rPr>
+        <w:t xml:space="preserve"> </w:t>
+      </w:r>
+      <w:r>
+        <w:rPr>
+          <w:rFonts w:eastAsiaTheme="minorEastAsia"/>
+          <w:shd w:val="clear" w:color="auto" w:fill="FFFFFF" w:themeFill="background1"/>
+        </w:rPr>
+        <w:t>(per riportare tutto a default)</w:t>
+      </w:r>
+    </w:p>
+    <w:p>
+      <w:pPr>
+        <w:pStyle w:val="Heading2"/>
+        <w:rPr>
+          <w:rFonts w:eastAsiaTheme="minorEastAsia"/>
+        </w:rPr>
+      </w:pPr>
+      <w:r>
+        <w:rPr>
+          <w:rFonts w:eastAsiaTheme="minorEastAsia"/>
+        </w:rPr>
+        <w:t>Esecuzione</w:t>
+      </w:r>
+    </w:p>
+    <w:p>
+      <w:pPr>
+        <w:rPr>
+          <w:rFonts w:eastAsiaTheme="minorEastAsia"/>
+        </w:rPr>
+      </w:pPr>
+      <w:r>
+        <w:t xml:space="preserve">Per eseguire un server locale di </w:t>
+      </w:r>
+      <m:oMath>
+        <m:r>
+          <w:rPr>
+            <w:rFonts w:ascii="Cambria Math" w:hAnsi="Cambria Math"/>
           </w:rPr>
           <m:t>jupyter</m:t>
         </m:r>
@@ -530,332 +766,12 @@
         <w:rPr>
           <w:rFonts w:eastAsiaTheme="minorEastAsia"/>
         </w:rPr>
-        <w:t>)</w:t>
-      </w:r>
-    </w:p>
-    <w:p>
-      <w:pPr>
-        <w:pStyle w:val="Titolo2"/>
-      </w:pPr>
-      <w:r>
-        <w:t>Installazione estensione suggerimenti automatici</w:t>
-      </w:r>
-    </w:p>
-    <w:p>
-      <w:r>
-        <w:t xml:space="preserve">Sempre da </w:t>
-      </w:r>
-      <w:r>
-        <w:t>prompt dei comandi</w:t>
-      </w:r>
-      <w:r>
-        <w:t xml:space="preserve"> digitare:</w:t>
-      </w:r>
-    </w:p>
-    <w:p>
-      <w:pPr>
-        <w:pStyle w:val="Paragrafoelenco"/>
-        <w:numPr>
-          <w:ilvl w:val="0"/>
-          <w:numId w:val="8"/>
-        </w:numPr>
-      </w:pPr>
-      <m:oMath>
-        <m:r>
-          <w:rPr>
-            <w:rFonts w:ascii="Cambria Math" w:hAnsi="Cambria Math"/>
-            <w:shd w:val="clear" w:color="auto" w:fill="E7E6E6" w:themeFill="background2"/>
-          </w:rPr>
-          <m:t>pip install jupyter_contrib_nbextensions</m:t>
-        </m:r>
-      </m:oMath>
-    </w:p>
-    <w:p>
-      <w:pPr>
-        <w:pStyle w:val="Paragrafoelenco"/>
-        <w:numPr>
-          <w:ilvl w:val="0"/>
-          <w:numId w:val="8"/>
-        </w:numPr>
-      </w:pPr>
-      <m:oMath>
-        <m:r>
-          <w:rPr>
-            <w:rFonts w:ascii="Cambria Math" w:hAnsi="Cambria Math"/>
-            <w:shd w:val="clear" w:color="auto" w:fill="E7E6E6" w:themeFill="background2"/>
-          </w:rPr>
-          <m:t xml:space="preserve">jupyter contrib nbextension install </m:t>
-        </m:r>
-        <m:r>
-          <w:rPr>
-            <w:rFonts w:ascii="Cambria Math" w:hAnsi="Cambria Math"/>
-            <w:shd w:val="clear" w:color="auto" w:fill="E7E6E6" w:themeFill="background2"/>
-          </w:rPr>
-          <m:t>–</m:t>
-        </m:r>
-        <m:r>
-          <w:rPr>
-            <w:rFonts w:ascii="Cambria Math" w:hAnsi="Cambria Math"/>
-            <w:shd w:val="clear" w:color="auto" w:fill="E7E6E6" w:themeFill="background2"/>
-          </w:rPr>
-          <m:t>user</m:t>
-        </m:r>
-      </m:oMath>
-    </w:p>
-    <w:p>
-      <w:pPr>
-        <w:pStyle w:val="Paragrafoelenco"/>
-        <w:numPr>
-          <w:ilvl w:val="0"/>
-          <w:numId w:val="8"/>
-        </w:numPr>
-      </w:pPr>
-      <m:oMath>
-        <m:r>
-          <w:rPr>
-            <w:rFonts w:ascii="Cambria Math" w:hAnsi="Cambria Math"/>
-            <w:shd w:val="clear" w:color="auto" w:fill="E7E6E6" w:themeFill="background2"/>
-          </w:rPr>
-          <m:t>jupyter nbextension enable hinterland/hinterland</m:t>
-        </m:r>
-      </m:oMath>
-    </w:p>
-    <w:p>
-      <w:pPr>
-        <w:pStyle w:val="Titolo2"/>
-      </w:pPr>
-      <w:r>
-        <w:t>Installazione temi</w:t>
-      </w:r>
-    </w:p>
-    <w:p>
-      <w:r>
-        <w:t>Sempre da prompt dei comandi digitare:</w:t>
-      </w:r>
-    </w:p>
-    <w:p>
-      <w:pPr>
-        <w:pStyle w:val="Paragrafoelenco"/>
-        <w:numPr>
-          <w:ilvl w:val="0"/>
-          <w:numId w:val="8"/>
-        </w:numPr>
-      </w:pPr>
-      <m:oMath>
-        <m:r>
-          <w:rPr>
-            <w:rFonts w:ascii="Cambria Math" w:hAnsi="Cambria Math"/>
-            <w:shd w:val="clear" w:color="auto" w:fill="E7E6E6" w:themeFill="background2"/>
-          </w:rPr>
-          <m:t>pip install jupyterthemes</m:t>
-        </m:r>
-      </m:oMath>
-    </w:p>
-    <w:p>
-      <w:pPr>
-        <w:pStyle w:val="Paragrafoelenco"/>
-        <w:numPr>
-          <w:ilvl w:val="0"/>
-          <w:numId w:val="8"/>
-        </w:numPr>
-        <w:shd w:val="clear" w:color="auto" w:fill="FFFFFF" w:themeFill="background1"/>
-        <w:rPr>
-          <w:rFonts w:eastAsiaTheme="minorEastAsia"/>
-        </w:rPr>
-      </w:pPr>
-      <m:oMath>
-        <m:r>
-          <w:rPr>
-            <w:rFonts w:ascii="Cambria Math" w:hAnsi="Cambria Math"/>
-            <w:shd w:val="clear" w:color="auto" w:fill="E7E6E6" w:themeFill="background2"/>
-          </w:rPr>
-          <m:t xml:space="preserve">jt -l </m:t>
-        </m:r>
-      </m:oMath>
-      <w:r>
-        <w:rPr>
-          <w:rFonts w:eastAsiaTheme="minorEastAsia"/>
-          <w:shd w:val="clear" w:color="auto" w:fill="FFFFFF" w:themeFill="background1"/>
-        </w:rPr>
-        <w:t xml:space="preserve"> </w:t>
-      </w:r>
-      <w:r>
-        <w:rPr>
-          <w:rFonts w:eastAsiaTheme="minorEastAsia"/>
-          <w:shd w:val="clear" w:color="auto" w:fill="FFFFFF" w:themeFill="background1"/>
-        </w:rPr>
-        <w:t>(per vedere la lista dei temi)</w:t>
-      </w:r>
-    </w:p>
-    <w:p>
-      <w:pPr>
-        <w:pStyle w:val="Paragrafoelenco"/>
-        <w:numPr>
-          <w:ilvl w:val="0"/>
-          <w:numId w:val="8"/>
-        </w:numPr>
-        <w:shd w:val="clear" w:color="auto" w:fill="FFFFFF" w:themeFill="background1"/>
-        <w:rPr>
-          <w:rFonts w:eastAsiaTheme="minorEastAsia"/>
-        </w:rPr>
-      </w:pPr>
-      <m:oMath>
-        <m:r>
-          <w:rPr>
-            <w:rFonts w:ascii="Cambria Math" w:hAnsi="Cambria Math"/>
-            <w:shd w:val="clear" w:color="auto" w:fill="E7E6E6" w:themeFill="background2"/>
-          </w:rPr>
-          <m:t>jt -</m:t>
-        </m:r>
-        <m:r>
-          <w:rPr>
-            <w:rFonts w:ascii="Cambria Math" w:hAnsi="Cambria Math"/>
-            <w:shd w:val="clear" w:color="auto" w:fill="E7E6E6" w:themeFill="background2"/>
-          </w:rPr>
-          <m:t>t&lt;tema&gt;</m:t>
-        </m:r>
-        <m:r>
-          <w:rPr>
-            <w:rFonts w:ascii="Cambria Math" w:hAnsi="Cambria Math"/>
-            <w:shd w:val="clear" w:color="auto" w:fill="E7E6E6" w:themeFill="background2"/>
-          </w:rPr>
-          <m:t xml:space="preserve"> </m:t>
-        </m:r>
-      </m:oMath>
-      <w:r>
-        <w:rPr>
-          <w:rFonts w:eastAsiaTheme="minorEastAsia"/>
-          <w:shd w:val="clear" w:color="auto" w:fill="FFFFFF" w:themeFill="background1"/>
-        </w:rPr>
-        <w:t xml:space="preserve"> </w:t>
-      </w:r>
-      <w:r>
-        <w:rPr>
-          <w:rFonts w:eastAsiaTheme="minorEastAsia"/>
-          <w:shd w:val="clear" w:color="auto" w:fill="FFFFFF" w:themeFill="background1"/>
-        </w:rPr>
-        <w:t xml:space="preserve">(per </w:t>
-      </w:r>
-      <w:r>
-        <w:rPr>
-          <w:rFonts w:eastAsiaTheme="minorEastAsia"/>
-          <w:shd w:val="clear" w:color="auto" w:fill="FFFFFF" w:themeFill="background1"/>
-        </w:rPr>
-        <w:t>settare il tema</w:t>
-      </w:r>
-      <w:r>
-        <w:rPr>
-          <w:rFonts w:eastAsiaTheme="minorEastAsia"/>
-          <w:shd w:val="clear" w:color="auto" w:fill="FFFFFF" w:themeFill="background1"/>
-        </w:rPr>
-        <w:t>)</w:t>
-      </w:r>
-    </w:p>
-    <w:p>
-      <w:pPr>
-        <w:pStyle w:val="Paragrafoelenco"/>
-        <w:numPr>
-          <w:ilvl w:val="0"/>
-          <w:numId w:val="8"/>
-        </w:numPr>
-        <w:shd w:val="clear" w:color="auto" w:fill="FFFFFF" w:themeFill="background1"/>
-        <w:rPr>
-          <w:rFonts w:eastAsiaTheme="minorEastAsia"/>
-        </w:rPr>
-      </w:pPr>
-      <m:oMath>
-        <m:r>
-          <w:rPr>
-            <w:rFonts w:ascii="Cambria Math" w:hAnsi="Cambria Math"/>
-            <w:shd w:val="clear" w:color="auto" w:fill="E7E6E6" w:themeFill="background2"/>
-          </w:rPr>
-          <m:t>jt -</m:t>
-        </m:r>
-        <m:r>
-          <w:rPr>
-            <w:rFonts w:ascii="Cambria Math" w:hAnsi="Cambria Math"/>
-            <w:shd w:val="clear" w:color="auto" w:fill="E7E6E6" w:themeFill="background2"/>
-          </w:rPr>
-          <m:t>r</m:t>
-        </m:r>
-        <m:r>
-          <w:rPr>
-            <w:rFonts w:ascii="Cambria Math" w:hAnsi="Cambria Math"/>
-            <w:shd w:val="clear" w:color="auto" w:fill="E7E6E6" w:themeFill="background2"/>
-          </w:rPr>
-          <m:t xml:space="preserve"> </m:t>
-        </m:r>
-      </m:oMath>
-      <w:r>
-        <w:rPr>
-          <w:rFonts w:eastAsiaTheme="minorEastAsia"/>
-          <w:shd w:val="clear" w:color="auto" w:fill="FFFFFF" w:themeFill="background1"/>
-        </w:rPr>
-        <w:t xml:space="preserve"> </w:t>
-      </w:r>
-      <w:r>
-        <w:rPr>
-          <w:rFonts w:eastAsiaTheme="minorEastAsia"/>
-          <w:shd w:val="clear" w:color="auto" w:fill="FFFFFF" w:themeFill="background1"/>
-        </w:rPr>
-        <w:t xml:space="preserve">(per </w:t>
-      </w:r>
-      <w:r>
-        <w:rPr>
-          <w:rFonts w:eastAsiaTheme="minorEastAsia"/>
-          <w:shd w:val="clear" w:color="auto" w:fill="FFFFFF" w:themeFill="background1"/>
-        </w:rPr>
-        <w:t>riportare tutto a default</w:t>
-      </w:r>
-      <w:r>
-        <w:rPr>
-          <w:rFonts w:eastAsiaTheme="minorEastAsia"/>
-          <w:shd w:val="clear" w:color="auto" w:fill="FFFFFF" w:themeFill="background1"/>
-        </w:rPr>
-        <w:t>)</w:t>
-      </w:r>
-    </w:p>
-    <w:p>
-      <w:pPr>
-        <w:pStyle w:val="Titolo2"/>
-        <w:rPr>
-          <w:rFonts w:eastAsiaTheme="minorEastAsia"/>
-        </w:rPr>
-      </w:pPr>
-      <w:r>
-        <w:rPr>
-          <w:rFonts w:eastAsiaTheme="minorEastAsia"/>
-        </w:rPr>
-        <w:t>Esecuzione</w:t>
-      </w:r>
-    </w:p>
-    <w:p>
-      <w:pPr>
-        <w:rPr>
-          <w:rFonts w:eastAsiaTheme="minorEastAsia"/>
-        </w:rPr>
-      </w:pPr>
-      <w:r>
-        <w:t xml:space="preserve">Per eseguire un server locale di </w:t>
-      </w:r>
-      <m:oMath>
-        <m:r>
-          <w:rPr>
-            <w:rFonts w:ascii="Cambria Math" w:hAnsi="Cambria Math"/>
-          </w:rPr>
-          <m:t>jupyter</m:t>
-        </m:r>
-      </m:oMath>
-      <w:r>
-        <w:rPr>
-          <w:rFonts w:eastAsiaTheme="minorEastAsia"/>
-        </w:rPr>
         <w:t>, bisogna aprire il prompt dei comandi e digitare:</w:t>
       </w:r>
     </w:p>
     <w:p>
       <w:pPr>
-        <w:pStyle w:val="Paragrafoelenco"/>
+        <w:pStyle w:val="ListParagraph"/>
         <w:numPr>
           <w:ilvl w:val="0"/>
           <w:numId w:val="9"/>
@@ -914,7 +830,7 @@
     </w:p>
     <w:p>
       <w:pPr>
-        <w:pStyle w:val="Paragrafoelenco"/>
+        <w:pStyle w:val="ListParagraph"/>
         <w:numPr>
           <w:ilvl w:val="0"/>
           <w:numId w:val="9"/>
@@ -930,14 +846,7 @@
             <w:rFonts w:ascii="Cambria Math" w:hAnsi="Cambria Math"/>
             <w:shd w:val="clear" w:color="auto" w:fill="E7E6E6" w:themeFill="background2"/>
           </w:rPr>
-          <m:t>jupyte</m:t>
-        </m:r>
-        <m:r>
-          <w:rPr>
-            <w:rFonts w:ascii="Cambria Math" w:hAnsi="Cambria Math"/>
-            <w:shd w:val="clear" w:color="auto" w:fill="E7E6E6" w:themeFill="background2"/>
-          </w:rPr>
-          <m:t>r notebook</m:t>
+          <m:t>jupyter notebook</m:t>
         </m:r>
       </m:oMath>
       <w:r>
@@ -960,14 +869,7 @@
             <w:rFonts w:ascii="Cambria Math" w:eastAsiaTheme="minorEastAsia" w:hAnsi="Cambria Math"/>
             <w:shd w:val="clear" w:color="auto" w:fill="FFFFFF" w:themeFill="background1"/>
           </w:rPr>
-          <m:t>jupyterlab</m:t>
-        </m:r>
-        <m:r>
-          <w:rPr>
-            <w:rFonts w:ascii="Cambria Math" w:eastAsiaTheme="minorEastAsia" w:hAnsi="Cambria Math"/>
-            <w:shd w:val="clear" w:color="auto" w:fill="FFFFFF" w:themeFill="background1"/>
-          </w:rPr>
-          <m:t xml:space="preserve"> notebook</m:t>
+          <m:t>jupyterlab notebook</m:t>
         </m:r>
       </m:oMath>
       <w:r>
@@ -1900,31 +1802,31 @@
       </w:rPr>
     </w:lvl>
   </w:abstractNum>
-  <w:num w:numId="1" w16cid:durableId="1123353754">
+  <w:num w:numId="1">
     <w:abstractNumId w:val="5"/>
   </w:num>
-  <w:num w:numId="2" w16cid:durableId="318775267">
+  <w:num w:numId="2">
     <w:abstractNumId w:val="1"/>
   </w:num>
-  <w:num w:numId="3" w16cid:durableId="1986423372">
+  <w:num w:numId="3">
     <w:abstractNumId w:val="4"/>
   </w:num>
-  <w:num w:numId="4" w16cid:durableId="1468234681">
+  <w:num w:numId="4">
     <w:abstractNumId w:val="7"/>
   </w:num>
-  <w:num w:numId="5" w16cid:durableId="142549948">
+  <w:num w:numId="5">
     <w:abstractNumId w:val="3"/>
   </w:num>
-  <w:num w:numId="6" w16cid:durableId="1206479170">
+  <w:num w:numId="6">
     <w:abstractNumId w:val="2"/>
   </w:num>
-  <w:num w:numId="7" w16cid:durableId="2092194203">
+  <w:num w:numId="7">
     <w:abstractNumId w:val="8"/>
   </w:num>
-  <w:num w:numId="8" w16cid:durableId="678970477">
+  <w:num w:numId="8">
     <w:abstractNumId w:val="6"/>
   </w:num>
-  <w:num w:numId="9" w16cid:durableId="850291902">
+  <w:num w:numId="9">
     <w:abstractNumId w:val="0"/>
   </w:num>
 </w:numbering>
@@ -2053,6 +1955,7 @@
     <w:lsdException w:name="HTML Sample" w:semiHidden="1" w:unhideWhenUsed="1"/>
     <w:lsdException w:name="HTML Typewriter" w:semiHidden="1" w:unhideWhenUsed="1"/>
     <w:lsdException w:name="HTML Variable" w:semiHidden="1" w:unhideWhenUsed="1"/>
+    <w:lsdException w:name="Normal Table" w:semiHidden="1" w:unhideWhenUsed="1"/>
     <w:lsdException w:name="annotation subject" w:semiHidden="1" w:unhideWhenUsed="1"/>
     <w:lsdException w:name="No List" w:semiHidden="1" w:unhideWhenUsed="1"/>
     <w:lsdException w:name="Outline List 1" w:semiHidden="1" w:unhideWhenUsed="1"/>
@@ -2099,8 +2002,10 @@
     <w:lsdException w:name="Table Subtle 2" w:semiHidden="1" w:unhideWhenUsed="1"/>
     <w:lsdException w:name="Table Web 1" w:semiHidden="1" w:unhideWhenUsed="1"/>
     <w:lsdException w:name="Table Web 2" w:semiHidden="1" w:unhideWhenUsed="1"/>
+    <w:lsdException w:name="Table Web 3" w:semiHidden="1" w:unhideWhenUsed="1"/>
     <w:lsdException w:name="Balloon Text" w:semiHidden="1" w:unhideWhenUsed="1"/>
     <w:lsdException w:name="Table Grid" w:uiPriority="39"/>
+    <w:lsdException w:name="Table Theme" w:semiHidden="1" w:unhideWhenUsed="1"/>
     <w:lsdException w:name="Placeholder Text" w:semiHidden="1"/>
     <w:lsdException w:name="No Spacing" w:uiPriority="1" w:qFormat="1"/>
     <w:lsdException w:name="Light Shading" w:uiPriority="60"/>
@@ -2322,15 +2227,15 @@
     <w:lsdException w:name="Unresolved Mention" w:semiHidden="1" w:unhideWhenUsed="1"/>
     <w:lsdException w:name="Smart Link" w:semiHidden="1" w:unhideWhenUsed="1"/>
   </w:latentStyles>
-  <w:style w:type="paragraph" w:default="1" w:styleId="Normale">
+  <w:style w:type="paragraph" w:default="1" w:styleId="Normal">
     <w:name w:val="Normal"/>
     <w:qFormat/>
   </w:style>
-  <w:style w:type="paragraph" w:styleId="Titolo1">
+  <w:style w:type="paragraph" w:styleId="Heading1">
     <w:name w:val="heading 1"/>
-    <w:basedOn w:val="Normale"/>
-    <w:next w:val="Normale"/>
-    <w:link w:val="Titolo1Carattere"/>
+    <w:basedOn w:val="Normal"/>
+    <w:next w:val="Normal"/>
+    <w:link w:val="Heading1Char"/>
     <w:uiPriority w:val="9"/>
     <w:qFormat/>
     <w:rsid w:val="00C465FD"/>
@@ -2347,11 +2252,11 @@
       <w:szCs w:val="32"/>
     </w:rPr>
   </w:style>
-  <w:style w:type="paragraph" w:styleId="Titolo2">
+  <w:style w:type="paragraph" w:styleId="Heading2">
     <w:name w:val="heading 2"/>
-    <w:basedOn w:val="Normale"/>
-    <w:next w:val="Normale"/>
-    <w:link w:val="Titolo2Carattere"/>
+    <w:basedOn w:val="Normal"/>
+    <w:next w:val="Normal"/>
+    <w:link w:val="Heading2Char"/>
     <w:uiPriority w:val="9"/>
     <w:unhideWhenUsed/>
     <w:qFormat/>
@@ -2369,13 +2274,13 @@
       <w:szCs w:val="26"/>
     </w:rPr>
   </w:style>
-  <w:style w:type="character" w:default="1" w:styleId="Carpredefinitoparagrafo">
+  <w:style w:type="character" w:default="1" w:styleId="DefaultParagraphFont">
     <w:name w:val="Default Paragraph Font"/>
     <w:uiPriority w:val="1"/>
     <w:semiHidden/>
     <w:unhideWhenUsed/>
   </w:style>
-  <w:style w:type="table" w:default="1" w:styleId="Tabellanormale">
+  <w:style w:type="table" w:default="1" w:styleId="TableNormal">
     <w:name w:val="Normal Table"/>
     <w:uiPriority w:val="99"/>
     <w:semiHidden/>
@@ -2390,16 +2295,16 @@
       </w:tblCellMar>
     </w:tblPr>
   </w:style>
-  <w:style w:type="numbering" w:default="1" w:styleId="Nessunelenco">
+  <w:style w:type="numbering" w:default="1" w:styleId="NoList">
     <w:name w:val="No List"/>
     <w:uiPriority w:val="99"/>
     <w:semiHidden/>
     <w:unhideWhenUsed/>
   </w:style>
-  <w:style w:type="character" w:customStyle="1" w:styleId="Titolo1Carattere">
-    <w:name w:val="Titolo 1 Carattere"/>
-    <w:basedOn w:val="Carpredefinitoparagrafo"/>
-    <w:link w:val="Titolo1"/>
+  <w:style w:type="character" w:customStyle="1" w:styleId="Heading1Char">
+    <w:name w:val="Heading 1 Char"/>
+    <w:basedOn w:val="DefaultParagraphFont"/>
+    <w:link w:val="Heading1"/>
     <w:uiPriority w:val="9"/>
     <w:rsid w:val="00C465FD"/>
     <w:rPr>
@@ -2409,9 +2314,9 @@
       <w:szCs w:val="32"/>
     </w:rPr>
   </w:style>
-  <w:style w:type="paragraph" w:styleId="Paragrafoelenco">
+  <w:style w:type="paragraph" w:styleId="ListParagraph">
     <w:name w:val="List Paragraph"/>
-    <w:basedOn w:val="Normale"/>
+    <w:basedOn w:val="Normal"/>
     <w:uiPriority w:val="34"/>
     <w:qFormat/>
     <w:rsid w:val="00C465FD"/>
@@ -2420,9 +2325,9 @@
       <w:contextualSpacing/>
     </w:pPr>
   </w:style>
-  <w:style w:type="character" w:styleId="Testosegnaposto">
+  <w:style w:type="character" w:styleId="PlaceholderText">
     <w:name w:val="Placeholder Text"/>
-    <w:basedOn w:val="Carpredefinitoparagrafo"/>
+    <w:basedOn w:val="DefaultParagraphFont"/>
     <w:uiPriority w:val="99"/>
     <w:semiHidden/>
     <w:rsid w:val="00C465FD"/>
@@ -2430,9 +2335,9 @@
       <w:color w:val="808080"/>
     </w:rPr>
   </w:style>
-  <w:style w:type="character" w:styleId="Collegamentoipertestuale">
+  <w:style w:type="character" w:styleId="Hyperlink">
     <w:name w:val="Hyperlink"/>
-    <w:basedOn w:val="Carpredefinitoparagrafo"/>
+    <w:basedOn w:val="DefaultParagraphFont"/>
     <w:uiPriority w:val="99"/>
     <w:unhideWhenUsed/>
     <w:rsid w:val="0091798C"/>
@@ -2441,9 +2346,9 @@
       <w:u w:val="single"/>
     </w:rPr>
   </w:style>
-  <w:style w:type="character" w:styleId="Menzionenonrisolta">
+  <w:style w:type="character" w:styleId="UnresolvedMention">
     <w:name w:val="Unresolved Mention"/>
-    <w:basedOn w:val="Carpredefinitoparagrafo"/>
+    <w:basedOn w:val="DefaultParagraphFont"/>
     <w:uiPriority w:val="99"/>
     <w:semiHidden/>
     <w:unhideWhenUsed/>
@@ -2453,9 +2358,9 @@
       <w:shd w:val="clear" w:color="auto" w:fill="E1DFDD"/>
     </w:rPr>
   </w:style>
-  <w:style w:type="character" w:styleId="Collegamentovisitato">
+  <w:style w:type="character" w:styleId="FollowedHyperlink">
     <w:name w:val="FollowedHyperlink"/>
-    <w:basedOn w:val="Carpredefinitoparagrafo"/>
+    <w:basedOn w:val="DefaultParagraphFont"/>
     <w:uiPriority w:val="99"/>
     <w:semiHidden/>
     <w:unhideWhenUsed/>
@@ -2465,10 +2370,10 @@
       <w:u w:val="single"/>
     </w:rPr>
   </w:style>
-  <w:style w:type="character" w:customStyle="1" w:styleId="Titolo2Carattere">
-    <w:name w:val="Titolo 2 Carattere"/>
-    <w:basedOn w:val="Carpredefinitoparagrafo"/>
-    <w:link w:val="Titolo2"/>
+  <w:style w:type="character" w:customStyle="1" w:styleId="Heading2Char">
+    <w:name w:val="Heading 2 Char"/>
+    <w:basedOn w:val="DefaultParagraphFont"/>
+    <w:link w:val="Heading2"/>
     <w:uiPriority w:val="9"/>
     <w:rsid w:val="00194D00"/>
     <w:rPr>
@@ -2476,6 +2381,69 @@
       <w:color w:val="2F5496" w:themeColor="accent1" w:themeShade="BF"/>
       <w:sz w:val="26"/>
       <w:szCs w:val="26"/>
+    </w:rPr>
+  </w:style>
+  <w:style w:type="paragraph" w:styleId="HTMLPreformatted">
+    <w:name w:val="HTML Preformatted"/>
+    <w:basedOn w:val="Normal"/>
+    <w:link w:val="HTMLPreformattedChar"/>
+    <w:uiPriority w:val="99"/>
+    <w:semiHidden/>
+    <w:unhideWhenUsed/>
+    <w:rsid w:val="00F43B3E"/>
+    <w:pPr>
+      <w:tabs>
+        <w:tab w:val="left" w:pos="916"/>
+        <w:tab w:val="left" w:pos="1832"/>
+        <w:tab w:val="left" w:pos="2748"/>
+        <w:tab w:val="left" w:pos="3664"/>
+        <w:tab w:val="left" w:pos="4580"/>
+        <w:tab w:val="left" w:pos="5496"/>
+        <w:tab w:val="left" w:pos="6412"/>
+        <w:tab w:val="left" w:pos="7328"/>
+        <w:tab w:val="left" w:pos="8244"/>
+        <w:tab w:val="left" w:pos="9160"/>
+        <w:tab w:val="left" w:pos="10076"/>
+        <w:tab w:val="left" w:pos="10992"/>
+        <w:tab w:val="left" w:pos="11908"/>
+        <w:tab w:val="left" w:pos="12824"/>
+        <w:tab w:val="left" w:pos="13740"/>
+        <w:tab w:val="left" w:pos="14656"/>
+      </w:tabs>
+      <w:spacing w:after="0" w:line="240" w:lineRule="auto"/>
+    </w:pPr>
+    <w:rPr>
+      <w:rFonts w:ascii="Courier New" w:eastAsia="Times New Roman" w:hAnsi="Courier New" w:cs="Courier New"/>
+      <w:sz w:val="20"/>
+      <w:szCs w:val="20"/>
+      <w:lang w:eastAsia="it-IT"/>
+    </w:rPr>
+  </w:style>
+  <w:style w:type="character" w:customStyle="1" w:styleId="HTMLPreformattedChar">
+    <w:name w:val="HTML Preformatted Char"/>
+    <w:basedOn w:val="DefaultParagraphFont"/>
+    <w:link w:val="HTMLPreformatted"/>
+    <w:uiPriority w:val="99"/>
+    <w:semiHidden/>
+    <w:rsid w:val="00F43B3E"/>
+    <w:rPr>
+      <w:rFonts w:ascii="Courier New" w:eastAsia="Times New Roman" w:hAnsi="Courier New" w:cs="Courier New"/>
+      <w:sz w:val="20"/>
+      <w:szCs w:val="20"/>
+      <w:lang w:eastAsia="it-IT"/>
+    </w:rPr>
+  </w:style>
+  <w:style w:type="character" w:styleId="HTMLCode">
+    <w:name w:val="HTML Code"/>
+    <w:basedOn w:val="DefaultParagraphFont"/>
+    <w:uiPriority w:val="99"/>
+    <w:semiHidden/>
+    <w:unhideWhenUsed/>
+    <w:rsid w:val="00F43B3E"/>
+    <w:rPr>
+      <w:rFonts w:ascii="Courier New" w:eastAsia="Times New Roman" w:hAnsi="Courier New" w:cs="Courier New"/>
+      <w:sz w:val="20"/>
+      <w:szCs w:val="20"/>
     </w:rPr>
   </w:style>
 </w:styles>

</xml_diff>

<commit_message>
Added different tutorial scripts Updated word document
</commit_message>
<xml_diff>
--- a/Python.docx
+++ b/Python.docx
@@ -1,6 +1,6 @@
 
 <file path=word/document.xml><?xml version="1.0" encoding="utf-8"?>
-<w:document xmlns:wpc="http://schemas.microsoft.com/office/word/2010/wordprocessingCanvas" xmlns:cx="http://schemas.microsoft.com/office/drawing/2014/chartex" xmlns:cx1="http://schemas.microsoft.com/office/drawing/2015/9/8/chartex" xmlns:cx2="http://schemas.microsoft.com/office/drawing/2015/10/21/chartex" xmlns:cx3="http://schemas.microsoft.com/office/drawing/2016/5/9/chartex" xmlns:cx4="http://schemas.microsoft.com/office/drawing/2016/5/10/chartex" xmlns:cx5="http://schemas.microsoft.com/office/drawing/2016/5/11/chartex" xmlns:cx6="http://schemas.microsoft.com/office/drawing/2016/5/12/chartex" xmlns:cx7="http://schemas.microsoft.com/office/drawing/2016/5/13/chartex" xmlns:cx8="http://schemas.microsoft.com/office/drawing/2016/5/14/chartex" xmlns:mc="http://schemas.openxmlformats.org/markup-compatibility/2006" xmlns:aink="http://schemas.microsoft.com/office/drawing/2016/ink" xmlns:am3d="http://schemas.microsoft.com/office/drawing/2017/model3d" xmlns:o="urn:schemas-microsoft-com:office:office" xmlns:r="http://schemas.openxmlformats.org/officeDocument/2006/relationships" xmlns:m="http://schemas.openxmlformats.org/officeDocument/2006/math" xmlns:v="urn:schemas-microsoft-com:vml" xmlns:wp14="http://schemas.microsoft.com/office/word/2010/wordprocessingDrawing" xmlns:wp="http://schemas.openxmlformats.org/drawingml/2006/wordprocessingDrawing" xmlns:w10="urn:schemas-microsoft-com:office:word" xmlns:w="http://schemas.openxmlformats.org/wordprocessingml/2006/main" xmlns:w14="http://schemas.microsoft.com/office/word/2010/wordml" xmlns:w15="http://schemas.microsoft.com/office/word/2012/wordml" xmlns:w16cex="http://schemas.microsoft.com/office/word/2018/wordml/cex" xmlns:w16cid="http://schemas.microsoft.com/office/word/2016/wordml/cid" xmlns:w16="http://schemas.microsoft.com/office/word/2018/wordml" xmlns:w16sdtdh="http://schemas.microsoft.com/office/word/2020/wordml/sdtdatahash" xmlns:w16se="http://schemas.microsoft.com/office/word/2015/wordml/symex" xmlns:wpg="http://schemas.microsoft.com/office/word/2010/wordprocessingGroup" xmlns:wpi="http://schemas.microsoft.com/office/word/2010/wordprocessingInk" xmlns:wne="http://schemas.microsoft.com/office/word/2006/wordml" xmlns:wps="http://schemas.microsoft.com/office/word/2010/wordprocessingShape" mc:Ignorable="w14 w15 w16se w16cid w16 w16cex w16sdtdh wp14">
+<w:document xmlns:wpc="http://schemas.microsoft.com/office/word/2010/wordprocessingCanvas" xmlns:cx="http://schemas.microsoft.com/office/drawing/2014/chartex" xmlns:cx1="http://schemas.microsoft.com/office/drawing/2015/9/8/chartex" xmlns:cx2="http://schemas.microsoft.com/office/drawing/2015/10/21/chartex" xmlns:cx3="http://schemas.microsoft.com/office/drawing/2016/5/9/chartex" xmlns:cx4="http://schemas.microsoft.com/office/drawing/2016/5/10/chartex" xmlns:cx5="http://schemas.microsoft.com/office/drawing/2016/5/11/chartex" xmlns:cx6="http://schemas.microsoft.com/office/drawing/2016/5/12/chartex" xmlns:cx7="http://schemas.microsoft.com/office/drawing/2016/5/13/chartex" xmlns:cx8="http://schemas.microsoft.com/office/drawing/2016/5/14/chartex" xmlns:mc="http://schemas.openxmlformats.org/markup-compatibility/2006" xmlns:aink="http://schemas.microsoft.com/office/drawing/2016/ink" xmlns:am3d="http://schemas.microsoft.com/office/drawing/2017/model3d" xmlns:o="urn:schemas-microsoft-com:office:office" xmlns:oel="http://schemas.microsoft.com/office/2019/extlst" xmlns:r="http://schemas.openxmlformats.org/officeDocument/2006/relationships" xmlns:m="http://schemas.openxmlformats.org/officeDocument/2006/math" xmlns:v="urn:schemas-microsoft-com:vml" xmlns:wp14="http://schemas.microsoft.com/office/word/2010/wordprocessingDrawing" xmlns:wp="http://schemas.openxmlformats.org/drawingml/2006/wordprocessingDrawing" xmlns:w10="urn:schemas-microsoft-com:office:word" xmlns:w="http://schemas.openxmlformats.org/wordprocessingml/2006/main" xmlns:w14="http://schemas.microsoft.com/office/word/2010/wordml" xmlns:w15="http://schemas.microsoft.com/office/word/2012/wordml" xmlns:w16cex="http://schemas.microsoft.com/office/word/2018/wordml/cex" xmlns:w16cid="http://schemas.microsoft.com/office/word/2016/wordml/cid" xmlns:w16="http://schemas.microsoft.com/office/word/2018/wordml" xmlns:w16sdtdh="http://schemas.microsoft.com/office/word/2020/wordml/sdtdatahash" xmlns:w16se="http://schemas.microsoft.com/office/word/2015/wordml/symex" xmlns:wpg="http://schemas.microsoft.com/office/word/2010/wordprocessingGroup" xmlns:wpi="http://schemas.microsoft.com/office/word/2010/wordprocessingInk" xmlns:wne="http://schemas.microsoft.com/office/word/2006/wordml" xmlns:wps="http://schemas.microsoft.com/office/word/2010/wordprocessingShape" mc:Ignorable="w14 w15 w16se w16cid w16 w16cex w16sdtdh wp14">
   <w:body>
     <w:p>
       <w:pPr>
@@ -91,6 +91,24 @@
             <w:rFonts w:ascii="Cambria Math" w:hAnsi="Cambria Math"/>
             <w:shd w:val="clear" w:color="auto" w:fill="E7E6E6" w:themeFill="background2"/>
           </w:rPr>
+          <m:t>pip install openpyxl</m:t>
+        </m:r>
+      </m:oMath>
+    </w:p>
+    <w:p>
+      <w:pPr>
+        <w:pStyle w:val="ListParagraph"/>
+        <w:numPr>
+          <w:ilvl w:val="0"/>
+          <w:numId w:val="2"/>
+        </w:numPr>
+      </w:pPr>
+      <m:oMath>
+        <m:r>
+          <w:rPr>
+            <w:rFonts w:ascii="Cambria Math" w:hAnsi="Cambria Math"/>
+            <w:shd w:val="clear" w:color="auto" w:fill="E7E6E6" w:themeFill="background2"/>
+          </w:rPr>
           <m:t xml:space="preserve">pip install </m:t>
         </m:r>
         <m:r>
@@ -98,7 +116,7 @@
             <w:rFonts w:ascii="Cambria Math" w:hAnsi="Cambria Math"/>
             <w:shd w:val="clear" w:color="auto" w:fill="E7E6E6" w:themeFill="background2"/>
           </w:rPr>
-          <m:t>openpyxl</m:t>
+          <m:t>seaborn</m:t>
         </m:r>
       </m:oMath>
     </w:p>
@@ -892,7 +910,7 @@
 </file>
 
 <file path=word/numbering.xml><?xml version="1.0" encoding="utf-8"?>
-<w:numbering xmlns:wpc="http://schemas.microsoft.com/office/word/2010/wordprocessingCanvas" xmlns:cx="http://schemas.microsoft.com/office/drawing/2014/chartex" xmlns:cx1="http://schemas.microsoft.com/office/drawing/2015/9/8/chartex" xmlns:cx2="http://schemas.microsoft.com/office/drawing/2015/10/21/chartex" xmlns:cx3="http://schemas.microsoft.com/office/drawing/2016/5/9/chartex" xmlns:cx4="http://schemas.microsoft.com/office/drawing/2016/5/10/chartex" xmlns:cx5="http://schemas.microsoft.com/office/drawing/2016/5/11/chartex" xmlns:cx6="http://schemas.microsoft.com/office/drawing/2016/5/12/chartex" xmlns:cx7="http://schemas.microsoft.com/office/drawing/2016/5/13/chartex" xmlns:cx8="http://schemas.microsoft.com/office/drawing/2016/5/14/chartex" xmlns:mc="http://schemas.openxmlformats.org/markup-compatibility/2006" xmlns:aink="http://schemas.microsoft.com/office/drawing/2016/ink" xmlns:am3d="http://schemas.microsoft.com/office/drawing/2017/model3d" xmlns:o="urn:schemas-microsoft-com:office:office" xmlns:r="http://schemas.openxmlformats.org/officeDocument/2006/relationships" xmlns:m="http://schemas.openxmlformats.org/officeDocument/2006/math" xmlns:v="urn:schemas-microsoft-com:vml" xmlns:wp14="http://schemas.microsoft.com/office/word/2010/wordprocessingDrawing" xmlns:wp="http://schemas.openxmlformats.org/drawingml/2006/wordprocessingDrawing" xmlns:w10="urn:schemas-microsoft-com:office:word" xmlns:w="http://schemas.openxmlformats.org/wordprocessingml/2006/main" xmlns:w14="http://schemas.microsoft.com/office/word/2010/wordml" xmlns:w15="http://schemas.microsoft.com/office/word/2012/wordml" xmlns:w16cex="http://schemas.microsoft.com/office/word/2018/wordml/cex" xmlns:w16cid="http://schemas.microsoft.com/office/word/2016/wordml/cid" xmlns:w16="http://schemas.microsoft.com/office/word/2018/wordml" xmlns:w16sdtdh="http://schemas.microsoft.com/office/word/2020/wordml/sdtdatahash" xmlns:w16se="http://schemas.microsoft.com/office/word/2015/wordml/symex" xmlns:wpg="http://schemas.microsoft.com/office/word/2010/wordprocessingGroup" xmlns:wpi="http://schemas.microsoft.com/office/word/2010/wordprocessingInk" xmlns:wne="http://schemas.microsoft.com/office/word/2006/wordml" xmlns:wps="http://schemas.microsoft.com/office/word/2010/wordprocessingShape" mc:Ignorable="w14 w15 w16se w16cid w16 w16cex w16sdtdh wp14">
+<w:numbering xmlns:wpc="http://schemas.microsoft.com/office/word/2010/wordprocessingCanvas" xmlns:cx="http://schemas.microsoft.com/office/drawing/2014/chartex" xmlns:cx1="http://schemas.microsoft.com/office/drawing/2015/9/8/chartex" xmlns:cx2="http://schemas.microsoft.com/office/drawing/2015/10/21/chartex" xmlns:cx3="http://schemas.microsoft.com/office/drawing/2016/5/9/chartex" xmlns:cx4="http://schemas.microsoft.com/office/drawing/2016/5/10/chartex" xmlns:cx5="http://schemas.microsoft.com/office/drawing/2016/5/11/chartex" xmlns:cx6="http://schemas.microsoft.com/office/drawing/2016/5/12/chartex" xmlns:cx7="http://schemas.microsoft.com/office/drawing/2016/5/13/chartex" xmlns:cx8="http://schemas.microsoft.com/office/drawing/2016/5/14/chartex" xmlns:mc="http://schemas.openxmlformats.org/markup-compatibility/2006" xmlns:aink="http://schemas.microsoft.com/office/drawing/2016/ink" xmlns:am3d="http://schemas.microsoft.com/office/drawing/2017/model3d" xmlns:o="urn:schemas-microsoft-com:office:office" xmlns:oel="http://schemas.microsoft.com/office/2019/extlst" xmlns:r="http://schemas.openxmlformats.org/officeDocument/2006/relationships" xmlns:m="http://schemas.openxmlformats.org/officeDocument/2006/math" xmlns:v="urn:schemas-microsoft-com:vml" xmlns:wp14="http://schemas.microsoft.com/office/word/2010/wordprocessingDrawing" xmlns:wp="http://schemas.openxmlformats.org/drawingml/2006/wordprocessingDrawing" xmlns:w10="urn:schemas-microsoft-com:office:word" xmlns:w="http://schemas.openxmlformats.org/wordprocessingml/2006/main" xmlns:w14="http://schemas.microsoft.com/office/word/2010/wordml" xmlns:w15="http://schemas.microsoft.com/office/word/2012/wordml" xmlns:w16cex="http://schemas.microsoft.com/office/word/2018/wordml/cex" xmlns:w16cid="http://schemas.microsoft.com/office/word/2016/wordml/cid" xmlns:w16="http://schemas.microsoft.com/office/word/2018/wordml" xmlns:w16sdtdh="http://schemas.microsoft.com/office/word/2020/wordml/sdtdatahash" xmlns:w16se="http://schemas.microsoft.com/office/word/2015/wordml/symex" xmlns:wpg="http://schemas.microsoft.com/office/word/2010/wordprocessingGroup" xmlns:wpi="http://schemas.microsoft.com/office/word/2010/wordprocessingInk" xmlns:wne="http://schemas.microsoft.com/office/word/2006/wordml" xmlns:wps="http://schemas.microsoft.com/office/word/2010/wordprocessingShape" mc:Ignorable="w14 w15 w16se w16cid w16 w16cex w16sdtdh wp14">
   <w:abstractNum w:abstractNumId="0" w15:restartNumberingAfterBreak="0">
     <w:nsid w:val="0AC31F47"/>
     <w:multiLevelType w:val="hybridMultilevel"/>
@@ -1802,31 +1820,31 @@
       </w:rPr>
     </w:lvl>
   </w:abstractNum>
-  <w:num w:numId="1">
+  <w:num w:numId="1" w16cid:durableId="2089647103">
     <w:abstractNumId w:val="5"/>
   </w:num>
-  <w:num w:numId="2">
+  <w:num w:numId="2" w16cid:durableId="414057275">
     <w:abstractNumId w:val="1"/>
   </w:num>
-  <w:num w:numId="3">
+  <w:num w:numId="3" w16cid:durableId="986393220">
     <w:abstractNumId w:val="4"/>
   </w:num>
-  <w:num w:numId="4">
+  <w:num w:numId="4" w16cid:durableId="1210343242">
     <w:abstractNumId w:val="7"/>
   </w:num>
-  <w:num w:numId="5">
+  <w:num w:numId="5" w16cid:durableId="1557156801">
     <w:abstractNumId w:val="3"/>
   </w:num>
-  <w:num w:numId="6">
+  <w:num w:numId="6" w16cid:durableId="1635331325">
     <w:abstractNumId w:val="2"/>
   </w:num>
-  <w:num w:numId="7">
+  <w:num w:numId="7" w16cid:durableId="619727704">
     <w:abstractNumId w:val="8"/>
   </w:num>
-  <w:num w:numId="8">
+  <w:num w:numId="8" w16cid:durableId="150802353">
     <w:abstractNumId w:val="6"/>
   </w:num>
-  <w:num w:numId="9">
+  <w:num w:numId="9" w16cid:durableId="927928387">
     <w:abstractNumId w:val="0"/>
   </w:num>
 </w:numbering>

</xml_diff>

<commit_message>
Updated Python documentation Added machine learning documentation
</commit_message>
<xml_diff>
--- a/Python.docx
+++ b/Python.docx
@@ -109,6 +109,24 @@
             <w:rFonts w:ascii="Cambria Math" w:hAnsi="Cambria Math"/>
             <w:shd w:val="clear" w:color="auto" w:fill="E7E6E6" w:themeFill="background2"/>
           </w:rPr>
+          <m:t>pip install seaborn</m:t>
+        </m:r>
+      </m:oMath>
+    </w:p>
+    <w:p>
+      <w:pPr>
+        <w:pStyle w:val="ListParagraph"/>
+        <w:numPr>
+          <w:ilvl w:val="0"/>
+          <w:numId w:val="2"/>
+        </w:numPr>
+      </w:pPr>
+      <m:oMath>
+        <m:r>
+          <w:rPr>
+            <w:rFonts w:ascii="Cambria Math" w:hAnsi="Cambria Math"/>
+            <w:shd w:val="clear" w:color="auto" w:fill="E7E6E6" w:themeFill="background2"/>
+          </w:rPr>
           <m:t xml:space="preserve">pip install </m:t>
         </m:r>
         <m:r>
@@ -116,7 +134,7 @@
             <w:rFonts w:ascii="Cambria Math" w:hAnsi="Cambria Math"/>
             <w:shd w:val="clear" w:color="auto" w:fill="E7E6E6" w:themeFill="background2"/>
           </w:rPr>
-          <m:t>seaborn</m:t>
+          <m:t>scikit-learn</m:t>
         </m:r>
       </m:oMath>
     </w:p>

</xml_diff>